<commit_message>
SEBRA Anonymization – Ver.1.01
</commit_message>
<xml_diff>
--- a/doc/Sebra-Anonimization-Ver.1.0.docx
+++ b/doc/Sebra-Anonimization-Ver.1.0.docx
@@ -53,6 +53,15 @@
           <w:u w:val="single"/>
         </w:rPr>
         <w:t>Ver.1.0</w:t>
+      </w:r>
+      <w:r>
+        <w:rPr>
+          <w:b/>
+          <w:sz w:val="36"/>
+          <w:szCs w:val="36"/>
+          <w:u w:val="single"/>
+        </w:rPr>
+        <w:t>1</w:t>
       </w:r>
     </w:p>
     <w:p>
@@ -664,7 +673,6 @@
           <w:b/>
           <w:noProof/>
         </w:rPr>
-        <w:lastRenderedPageBreak/>
         <w:drawing>
           <wp:inline distT="0" distB="0" distL="0" distR="0">
             <wp:extent cx="7529212" cy="3787468"/>
@@ -744,6 +752,7 @@
         <w:rPr>
           <w:lang w:val="bg-BG"/>
         </w:rPr>
+        <w:lastRenderedPageBreak/>
         <w:t xml:space="preserve">Избирате получения файл от БОРИКА с административните органи ("organizations.csv"), който служи за създаването на 4-те допълнителни полета в </w:t>
       </w:r>
       <w:proofErr w:type="spellStart"/>
@@ -823,7 +832,6 @@
           <w:b/>
           <w:noProof/>
         </w:rPr>
-        <w:lastRenderedPageBreak/>
         <w:drawing>
           <wp:inline distT="0" distB="0" distL="0" distR="0">
             <wp:extent cx="7552074" cy="3795089"/>
@@ -955,7 +963,6 @@
           <w:b/>
           <w:noProof/>
         </w:rPr>
-        <w:lastRenderedPageBreak/>
         <w:drawing>
           <wp:inline distT="0" distB="0" distL="0" distR="0">
             <wp:extent cx="7529212" cy="3779848"/>
@@ -1605,7 +1612,6 @@
           <w:b/>
           <w:noProof/>
         </w:rPr>
-        <w:lastRenderedPageBreak/>
         <w:drawing>
           <wp:inline distT="0" distB="0" distL="0" distR="0">
             <wp:extent cx="7529212" cy="3772227"/>
@@ -1731,8 +1737,1947 @@
           <w:lang w:val="bg-BG"/>
         </w:rPr>
       </w:pPr>
+      <w:r>
+        <w:rPr>
+          <w:b/>
+          <w:lang w:val="bg-BG"/>
+        </w:rPr>
+        <w:br w:type="page"/>
+      </w:r>
+    </w:p>
+    <w:p>
+      <w:pPr>
+        <w:spacing w:after="0" w:line="240" w:lineRule="auto"/>
+        <w:rPr>
+          <w:b/>
+        </w:rPr>
+      </w:pPr>
+      <w:r>
+        <w:rPr>
+          <w:b/>
+        </w:rPr>
+        <w:lastRenderedPageBreak/>
+        <w:t>•</w:t>
+      </w:r>
+      <w:r>
+        <w:rPr>
+          <w:b/>
+          <w:lang w:val="bg-BG"/>
+        </w:rPr>
+        <w:t xml:space="preserve"> </w:t>
+      </w:r>
+      <w:proofErr w:type="spellStart"/>
+      <w:r>
+        <w:rPr>
+          <w:b/>
+        </w:rPr>
+        <w:t>Полета</w:t>
+      </w:r>
+      <w:proofErr w:type="spellEnd"/>
+      <w:r>
+        <w:rPr>
+          <w:b/>
+        </w:rPr>
+        <w:t xml:space="preserve"> </w:t>
+      </w:r>
+      <w:proofErr w:type="spellStart"/>
+      <w:r>
+        <w:rPr>
+          <w:b/>
+        </w:rPr>
+        <w:t>във</w:t>
+      </w:r>
+      <w:proofErr w:type="spellEnd"/>
+      <w:r>
+        <w:rPr>
+          <w:b/>
+        </w:rPr>
+        <w:t xml:space="preserve"> </w:t>
+      </w:r>
+      <w:proofErr w:type="spellStart"/>
+      <w:r>
+        <w:rPr>
+          <w:b/>
+        </w:rPr>
+        <w:t>Входящ</w:t>
+      </w:r>
+      <w:proofErr w:type="spellEnd"/>
+      <w:r>
+        <w:rPr>
+          <w:b/>
+        </w:rPr>
+        <w:t xml:space="preserve"> </w:t>
+      </w:r>
+      <w:proofErr w:type="spellStart"/>
+      <w:r>
+        <w:rPr>
+          <w:b/>
+        </w:rPr>
+        <w:t>файл</w:t>
+      </w:r>
+      <w:proofErr w:type="spellEnd"/>
+      <w:r>
+        <w:rPr>
+          <w:b/>
+        </w:rPr>
+        <w:t>:</w:t>
+      </w:r>
+    </w:p>
+    <w:p>
+      <w:pPr>
+        <w:spacing w:after="0" w:line="240" w:lineRule="auto"/>
+        <w:rPr>
+          <w:lang w:val="bg-BG"/>
+        </w:rPr>
+      </w:pPr>
+      <w:r>
+        <w:t>-----------------------------------------------------------------------------------------------------------</w:t>
+      </w:r>
+      <w:r>
+        <w:rPr>
+          <w:lang w:val="bg-BG"/>
+        </w:rPr>
+        <w:t>-----------</w:t>
+      </w:r>
+    </w:p>
+    <w:p>
+      <w:pPr>
+        <w:spacing w:after="0" w:line="240" w:lineRule="auto"/>
+      </w:pPr>
+      <w:r>
+        <w:t>| SEBRA_OPEN_DATA (BORIKA)</w:t>
+      </w:r>
+      <w:r>
+        <w:tab/>
+      </w:r>
+      <w:r>
+        <w:tab/>
+      </w:r>
+      <w:proofErr w:type="spellStart"/>
+      <w:r>
+        <w:t>Filed_Type</w:t>
+      </w:r>
+      <w:proofErr w:type="spellEnd"/>
+      <w:r>
+        <w:tab/>
+        <w:t>SEBRA_DOC (</w:t>
+      </w:r>
+      <w:proofErr w:type="spellStart"/>
+      <w:r>
+        <w:t>Приложение</w:t>
+      </w:r>
+      <w:proofErr w:type="spellEnd"/>
+      <w:r>
+        <w:t xml:space="preserve"> 1)</w:t>
+      </w:r>
+      <w:r>
+        <w:tab/>
+        <w:t>|</w:t>
+      </w:r>
+    </w:p>
+    <w:p>
+      <w:pPr>
+        <w:spacing w:after="0" w:line="240" w:lineRule="auto"/>
+      </w:pPr>
+      <w:r>
+        <w:t>| ===================================================================</w:t>
+      </w:r>
+      <w:r>
+        <w:rPr>
+          <w:lang w:val="bg-BG"/>
+        </w:rPr>
+        <w:t>=</w:t>
+      </w:r>
+      <w:r>
+        <w:t xml:space="preserve"> |</w:t>
+      </w:r>
+    </w:p>
+    <w:p>
+      <w:pPr>
+        <w:spacing w:after="0" w:line="240" w:lineRule="auto"/>
+      </w:pPr>
+      <w:r>
+        <w:t>| SETTLEMENT_DATE</w:t>
+      </w:r>
+      <w:r>
+        <w:tab/>
+      </w:r>
+      <w:r>
+        <w:tab/>
+      </w:r>
+      <w:r>
+        <w:tab/>
+        <w:t>Date</w:t>
+      </w:r>
+      <w:r>
+        <w:tab/>
+      </w:r>
+      <w:r>
+        <w:tab/>
+      </w:r>
+      <w:proofErr w:type="gramStart"/>
+      <w:r>
+        <w:t xml:space="preserve">1  </w:t>
+      </w:r>
+      <w:proofErr w:type="spellStart"/>
+      <w:r>
+        <w:t>Дата</w:t>
+      </w:r>
+      <w:proofErr w:type="spellEnd"/>
+      <w:proofErr w:type="gramEnd"/>
+      <w:r>
+        <w:t xml:space="preserve"> на </w:t>
+      </w:r>
+      <w:proofErr w:type="spellStart"/>
+      <w:r>
+        <w:t>сетълмент</w:t>
+      </w:r>
+      <w:proofErr w:type="spellEnd"/>
+      <w:r>
+        <w:tab/>
+      </w:r>
+      <w:r>
+        <w:tab/>
+      </w:r>
+      <w:r>
+        <w:tab/>
+        <w:t>|</w:t>
+      </w:r>
+    </w:p>
+    <w:p>
+      <w:pPr>
+        <w:spacing w:after="0" w:line="240" w:lineRule="auto"/>
+      </w:pPr>
+      <w:r>
+        <w:t>| CLIENT_RECEIVER_NAME</w:t>
+      </w:r>
+      <w:r>
+        <w:tab/>
+      </w:r>
+      <w:r>
+        <w:tab/>
+      </w:r>
+      <w:proofErr w:type="spellStart"/>
+      <w:r>
+        <w:t>Sh</w:t>
+      </w:r>
+      <w:proofErr w:type="spellEnd"/>
+      <w:r>
+        <w:t xml:space="preserve"> Text</w:t>
+      </w:r>
+      <w:r>
+        <w:tab/>
+        <w:t xml:space="preserve">2. </w:t>
+      </w:r>
+      <w:proofErr w:type="spellStart"/>
+      <w:r>
+        <w:t>Наименование</w:t>
+      </w:r>
+      <w:proofErr w:type="spellEnd"/>
+      <w:r>
+        <w:t xml:space="preserve"> на </w:t>
+      </w:r>
+      <w:proofErr w:type="spellStart"/>
+      <w:r>
+        <w:t>получателя</w:t>
+      </w:r>
+      <w:proofErr w:type="spellEnd"/>
+      <w:r>
+        <w:tab/>
+        <w:t>|</w:t>
+      </w:r>
+    </w:p>
+    <w:p>
+      <w:pPr>
+        <w:spacing w:after="0" w:line="240" w:lineRule="auto"/>
+      </w:pPr>
+      <w:r>
+        <w:t>| CLIENT_RECEIVER_ACC</w:t>
+      </w:r>
+      <w:r>
+        <w:tab/>
+      </w:r>
+      <w:r>
+        <w:tab/>
+      </w:r>
+      <w:r>
+        <w:tab/>
+      </w:r>
+      <w:proofErr w:type="spellStart"/>
+      <w:r>
+        <w:t>Sh</w:t>
+      </w:r>
+      <w:proofErr w:type="spellEnd"/>
+      <w:r>
+        <w:t xml:space="preserve"> Text</w:t>
+      </w:r>
+      <w:r>
+        <w:tab/>
+        <w:t xml:space="preserve">3. IBAN на </w:t>
+      </w:r>
+      <w:proofErr w:type="spellStart"/>
+      <w:r>
+        <w:t>бенефициента</w:t>
+      </w:r>
+      <w:proofErr w:type="spellEnd"/>
+      <w:r>
+        <w:tab/>
+      </w:r>
+      <w:r>
+        <w:tab/>
+        <w:t>|</w:t>
+      </w:r>
+    </w:p>
+    <w:p>
+      <w:pPr>
+        <w:spacing w:after="0" w:line="240" w:lineRule="auto"/>
+      </w:pPr>
+      <w:r>
+        <w:t>| CLIENT_RECEIVER_BIC</w:t>
+      </w:r>
+      <w:r>
+        <w:tab/>
+      </w:r>
+      <w:r>
+        <w:tab/>
+      </w:r>
+      <w:r>
+        <w:tab/>
+      </w:r>
+      <w:proofErr w:type="spellStart"/>
+      <w:r>
+        <w:t>Sh</w:t>
+      </w:r>
+      <w:proofErr w:type="spellEnd"/>
+      <w:r>
+        <w:t xml:space="preserve"> Text</w:t>
+      </w:r>
+      <w:r>
+        <w:tab/>
+        <w:t xml:space="preserve">4. BIC на </w:t>
+      </w:r>
+      <w:proofErr w:type="spellStart"/>
+      <w:r>
+        <w:t>бенефициента</w:t>
+      </w:r>
+      <w:proofErr w:type="spellEnd"/>
+      <w:r>
+        <w:tab/>
+      </w:r>
+      <w:r>
+        <w:tab/>
+        <w:t>|</w:t>
+      </w:r>
+    </w:p>
+    <w:p>
+      <w:pPr>
+        <w:spacing w:after="0" w:line="240" w:lineRule="auto"/>
+      </w:pPr>
+      <w:r>
+        <w:t>| FIN_CODE</w:t>
+      </w:r>
+      <w:r>
+        <w:tab/>
+      </w:r>
+      <w:r>
+        <w:tab/>
+      </w:r>
+      <w:r>
+        <w:tab/>
+      </w:r>
+      <w:r>
+        <w:tab/>
+      </w:r>
+      <w:r>
+        <w:tab/>
+        <w:t>Number</w:t>
+      </w:r>
+      <w:r>
+        <w:tab/>
+        <w:t xml:space="preserve">5. </w:t>
+      </w:r>
+      <w:proofErr w:type="spellStart"/>
+      <w:r>
+        <w:t>Code_Sebra_orderer</w:t>
+      </w:r>
+      <w:proofErr w:type="spellEnd"/>
+      <w:r>
+        <w:tab/>
+      </w:r>
+      <w:r>
+        <w:tab/>
+        <w:t>|</w:t>
+      </w:r>
+    </w:p>
+    <w:p>
+      <w:pPr>
+        <w:spacing w:after="0" w:line="240" w:lineRule="auto"/>
+      </w:pPr>
+      <w:r>
+        <w:t>| FIN_NAME</w:t>
+      </w:r>
+      <w:r>
+        <w:tab/>
+      </w:r>
+      <w:r>
+        <w:tab/>
+      </w:r>
+      <w:r>
+        <w:tab/>
+      </w:r>
+      <w:r>
+        <w:tab/>
+      </w:r>
+      <w:r>
+        <w:tab/>
+        <w:t>Number</w:t>
+      </w:r>
+      <w:r>
+        <w:tab/>
+        <w:t>6</w:t>
+      </w:r>
+      <w:r>
+        <w:t xml:space="preserve">. </w:t>
+      </w:r>
+      <w:proofErr w:type="spellStart"/>
+      <w:r>
+        <w:t>Code_Sebra_</w:t>
+      </w:r>
+      <w:r>
+        <w:t>name</w:t>
+      </w:r>
+      <w:proofErr w:type="spellEnd"/>
+      <w:r>
+        <w:tab/>
+      </w:r>
+      <w:r>
+        <w:tab/>
+      </w:r>
+      <w:r>
+        <w:tab/>
+      </w:r>
+      <w:r>
+        <w:t>|</w:t>
+      </w:r>
+    </w:p>
+    <w:p>
+      <w:pPr>
+        <w:spacing w:after="0" w:line="240" w:lineRule="auto"/>
+      </w:pPr>
+      <w:r>
+        <w:t>| AMOUNT</w:t>
+      </w:r>
+      <w:r>
+        <w:tab/>
+      </w:r>
+      <w:r>
+        <w:tab/>
+      </w:r>
+      <w:r>
+        <w:tab/>
+      </w:r>
+      <w:r>
+        <w:tab/>
+      </w:r>
+      <w:r>
+        <w:tab/>
+        <w:t>Number</w:t>
+      </w:r>
+      <w:r>
+        <w:tab/>
+        <w:t>7</w:t>
+      </w:r>
+      <w:r>
+        <w:t xml:space="preserve">. </w:t>
+      </w:r>
+      <w:proofErr w:type="spellStart"/>
+      <w:r>
+        <w:t>Сума</w:t>
+      </w:r>
+      <w:proofErr w:type="spellEnd"/>
+      <w:r>
+        <w:t xml:space="preserve"> на </w:t>
+      </w:r>
+      <w:proofErr w:type="spellStart"/>
+      <w:r>
+        <w:t>трансакцията</w:t>
+      </w:r>
+      <w:proofErr w:type="spellEnd"/>
+      <w:r>
+        <w:tab/>
+      </w:r>
+      <w:r>
+        <w:tab/>
+        <w:t>|</w:t>
+      </w:r>
+    </w:p>
+    <w:p>
+      <w:pPr>
+        <w:spacing w:after="0" w:line="240" w:lineRule="auto"/>
+      </w:pPr>
+      <w:r>
+        <w:t>| CURRENCY</w:t>
+      </w:r>
+      <w:r>
+        <w:tab/>
+      </w:r>
+      <w:r>
+        <w:tab/>
+      </w:r>
+      <w:r>
+        <w:tab/>
+      </w:r>
+      <w:r>
+        <w:tab/>
+      </w:r>
+      <w:r>
+        <w:tab/>
+      </w:r>
+      <w:proofErr w:type="spellStart"/>
+      <w:r>
+        <w:t>Sh</w:t>
+      </w:r>
+      <w:proofErr w:type="spellEnd"/>
+      <w:r>
+        <w:t xml:space="preserve"> Text</w:t>
+      </w:r>
+      <w:r>
+        <w:tab/>
+        <w:t>8</w:t>
+      </w:r>
+      <w:r>
+        <w:t xml:space="preserve">. </w:t>
+      </w:r>
+      <w:proofErr w:type="spellStart"/>
+      <w:r>
+        <w:t>Валута</w:t>
+      </w:r>
+      <w:proofErr w:type="spellEnd"/>
+      <w:r>
+        <w:tab/>
+      </w:r>
+      <w:r>
+        <w:tab/>
+      </w:r>
+      <w:r>
+        <w:tab/>
+      </w:r>
+      <w:r>
+        <w:tab/>
+        <w:t>|</w:t>
+      </w:r>
+    </w:p>
+    <w:p>
+      <w:pPr>
+        <w:spacing w:after="0" w:line="240" w:lineRule="auto"/>
+      </w:pPr>
+      <w:r>
+        <w:t>| REASON1</w:t>
+      </w:r>
+      <w:r>
+        <w:tab/>
+      </w:r>
+      <w:r>
+        <w:tab/>
+      </w:r>
+      <w:r>
+        <w:tab/>
+      </w:r>
+      <w:r>
+        <w:tab/>
+      </w:r>
+      <w:r>
+        <w:tab/>
+      </w:r>
+      <w:proofErr w:type="spellStart"/>
+      <w:r>
+        <w:t>Sh</w:t>
+      </w:r>
+      <w:proofErr w:type="spellEnd"/>
+      <w:r>
+        <w:t xml:space="preserve"> Text</w:t>
+      </w:r>
+      <w:r>
+        <w:tab/>
+        <w:t>9</w:t>
+      </w:r>
+      <w:r>
+        <w:t xml:space="preserve">. </w:t>
+      </w:r>
+      <w:proofErr w:type="spellStart"/>
+      <w:r>
+        <w:t>Основание</w:t>
+      </w:r>
+      <w:proofErr w:type="spellEnd"/>
+      <w:r>
+        <w:t xml:space="preserve"> </w:t>
+      </w:r>
+      <w:proofErr w:type="spellStart"/>
+      <w:r>
+        <w:t>за</w:t>
+      </w:r>
+      <w:proofErr w:type="spellEnd"/>
+      <w:r>
+        <w:t xml:space="preserve"> </w:t>
+      </w:r>
+      <w:proofErr w:type="spellStart"/>
+      <w:r>
+        <w:t>плащане</w:t>
+      </w:r>
+      <w:proofErr w:type="spellEnd"/>
+      <w:r>
+        <w:t xml:space="preserve"> </w:t>
+      </w:r>
+      <w:r>
+        <w:t>- I</w:t>
+      </w:r>
+      <w:r>
+        <w:tab/>
+      </w:r>
+      <w:r>
+        <w:tab/>
+        <w:t>|</w:t>
+      </w:r>
+    </w:p>
+    <w:p>
+      <w:pPr>
+        <w:spacing w:after="0" w:line="240" w:lineRule="auto"/>
+      </w:pPr>
+      <w:r>
+        <w:t>| REASON2</w:t>
+      </w:r>
+      <w:r>
+        <w:tab/>
+      </w:r>
+      <w:r>
+        <w:tab/>
+      </w:r>
+      <w:r>
+        <w:tab/>
+      </w:r>
+      <w:r>
+        <w:tab/>
+      </w:r>
+      <w:r>
+        <w:tab/>
+      </w:r>
+      <w:proofErr w:type="spellStart"/>
+      <w:r>
+        <w:t>Sh</w:t>
+      </w:r>
+      <w:proofErr w:type="spellEnd"/>
+      <w:r>
+        <w:t xml:space="preserve"> Text</w:t>
+      </w:r>
+      <w:r>
+        <w:tab/>
+        <w:t>10</w:t>
+      </w:r>
+      <w:r>
+        <w:t xml:space="preserve">. </w:t>
+      </w:r>
+      <w:proofErr w:type="spellStart"/>
+      <w:r>
+        <w:t>Основание</w:t>
+      </w:r>
+      <w:proofErr w:type="spellEnd"/>
+      <w:r>
+        <w:t xml:space="preserve"> </w:t>
+      </w:r>
+      <w:proofErr w:type="spellStart"/>
+      <w:r>
+        <w:t>за</w:t>
+      </w:r>
+      <w:proofErr w:type="spellEnd"/>
+      <w:r>
+        <w:t xml:space="preserve"> </w:t>
+      </w:r>
+      <w:proofErr w:type="spellStart"/>
+      <w:r>
+        <w:t>плащане</w:t>
+      </w:r>
+      <w:proofErr w:type="spellEnd"/>
+      <w:r>
+        <w:t xml:space="preserve"> - II</w:t>
+      </w:r>
+      <w:r>
+        <w:tab/>
+        <w:t>|</w:t>
+      </w:r>
+    </w:p>
+    <w:p>
+      <w:pPr>
+        <w:spacing w:after="0" w:line="240" w:lineRule="auto"/>
+      </w:pPr>
+      <w:r>
+        <w:t>| REG_DATE</w:t>
+      </w:r>
+      <w:r>
+        <w:tab/>
+      </w:r>
+      <w:r>
+        <w:tab/>
+      </w:r>
+      <w:r>
+        <w:tab/>
+      </w:r>
+      <w:r>
+        <w:tab/>
+      </w:r>
+      <w:r>
+        <w:tab/>
+      </w:r>
+      <w:proofErr w:type="spellStart"/>
+      <w:r>
+        <w:t>Sh</w:t>
+      </w:r>
+      <w:proofErr w:type="spellEnd"/>
+      <w:r>
+        <w:t xml:space="preserve"> Text</w:t>
+      </w:r>
+      <w:r>
+        <w:tab/>
+        <w:t>11</w:t>
+      </w:r>
+      <w:r>
+        <w:t xml:space="preserve">. </w:t>
+      </w:r>
+      <w:proofErr w:type="spellStart"/>
+      <w:r>
+        <w:t>Дата</w:t>
+      </w:r>
+      <w:proofErr w:type="spellEnd"/>
+      <w:r>
+        <w:t xml:space="preserve"> </w:t>
+      </w:r>
+      <w:r>
+        <w:rPr>
+          <w:lang w:val="bg-BG"/>
+        </w:rPr>
+        <w:t>на регистрация</w:t>
+      </w:r>
+      <w:r>
+        <w:tab/>
+      </w:r>
+      <w:r>
+        <w:tab/>
+        <w:t>|</w:t>
+      </w:r>
+    </w:p>
+    <w:p>
+      <w:pPr>
+        <w:spacing w:after="0" w:line="240" w:lineRule="auto"/>
+      </w:pPr>
+      <w:r>
+        <w:t>| REG_NO</w:t>
+      </w:r>
+      <w:r>
+        <w:tab/>
+      </w:r>
+      <w:r>
+        <w:tab/>
+      </w:r>
+      <w:r>
+        <w:tab/>
+      </w:r>
+      <w:r>
+        <w:tab/>
+      </w:r>
+      <w:r>
+        <w:tab/>
+      </w:r>
+      <w:proofErr w:type="spellStart"/>
+      <w:r>
+        <w:t>Sh</w:t>
+      </w:r>
+      <w:proofErr w:type="spellEnd"/>
+      <w:r>
+        <w:t xml:space="preserve"> Text</w:t>
+      </w:r>
+      <w:r>
+        <w:tab/>
+        <w:t>12</w:t>
+      </w:r>
+      <w:r>
+        <w:t xml:space="preserve">. </w:t>
+      </w:r>
+      <w:proofErr w:type="spellStart"/>
+      <w:r>
+        <w:t>Номер</w:t>
+      </w:r>
+      <w:proofErr w:type="spellEnd"/>
+      <w:r>
+        <w:t xml:space="preserve"> на </w:t>
+      </w:r>
+      <w:r>
+        <w:rPr>
+          <w:lang w:val="bg-BG"/>
+        </w:rPr>
+        <w:t>регистрация</w:t>
+      </w:r>
+      <w:r>
+        <w:t xml:space="preserve"> </w:t>
+      </w:r>
+      <w:r>
+        <w:tab/>
+      </w:r>
+      <w:r>
+        <w:tab/>
+        <w:t>|</w:t>
+      </w:r>
+    </w:p>
+    <w:p>
+      <w:pPr>
+        <w:spacing w:after="0" w:line="240" w:lineRule="auto"/>
+      </w:pPr>
+      <w:r>
+        <w:t>| SEBRA_PAY_CODE</w:t>
+      </w:r>
+      <w:r>
+        <w:tab/>
+      </w:r>
+      <w:r>
+        <w:tab/>
+      </w:r>
+      <w:r>
+        <w:tab/>
+        <w:t>Number</w:t>
+      </w:r>
+      <w:r>
+        <w:tab/>
+        <w:t>13</w:t>
+      </w:r>
+      <w:r>
+        <w:t xml:space="preserve">. </w:t>
+      </w:r>
+      <w:proofErr w:type="spellStart"/>
+      <w:r>
+        <w:t>Код</w:t>
+      </w:r>
+      <w:proofErr w:type="spellEnd"/>
+      <w:r>
+        <w:t xml:space="preserve"> на </w:t>
+      </w:r>
+      <w:proofErr w:type="spellStart"/>
+      <w:r>
+        <w:t>плащане</w:t>
+      </w:r>
+      <w:proofErr w:type="spellEnd"/>
+      <w:r>
+        <w:t xml:space="preserve"> </w:t>
+      </w:r>
+      <w:proofErr w:type="spellStart"/>
+      <w:r>
+        <w:t>по</w:t>
+      </w:r>
+      <w:proofErr w:type="spellEnd"/>
+      <w:r>
+        <w:t xml:space="preserve"> ЕБК</w:t>
+      </w:r>
+      <w:r>
+        <w:tab/>
+      </w:r>
+      <w:r>
+        <w:tab/>
+        <w:t>|</w:t>
+      </w:r>
+    </w:p>
+    <w:p>
+      <w:pPr>
+        <w:spacing w:after="0" w:line="240" w:lineRule="auto"/>
+        <w:rPr>
+          <w:lang w:val="bg-BG"/>
+        </w:rPr>
+      </w:pPr>
+      <w:r>
+        <w:t>-----------------------------------------------------------------------------------------------------------</w:t>
+      </w:r>
+      <w:r>
+        <w:rPr>
+          <w:lang w:val="bg-BG"/>
+        </w:rPr>
+        <w:t>-----------</w:t>
+      </w:r>
+    </w:p>
+    <w:p>
+      <w:pPr>
+        <w:rPr>
+          <w:b/>
+        </w:rPr>
+      </w:pPr>
+      <w:r>
+        <w:rPr>
+          <w:b/>
+        </w:rPr>
+        <w:lastRenderedPageBreak/>
+        <w:br w:type="page"/>
+      </w:r>
+    </w:p>
+    <w:p>
+      <w:pPr>
+        <w:spacing w:after="0"/>
+        <w:rPr>
+          <w:b/>
+        </w:rPr>
+      </w:pPr>
+      <w:r>
+        <w:rPr>
+          <w:b/>
+        </w:rPr>
+        <w:t xml:space="preserve">• </w:t>
+      </w:r>
+      <w:proofErr w:type="spellStart"/>
+      <w:r>
+        <w:rPr>
+          <w:b/>
+        </w:rPr>
+        <w:t>Полета</w:t>
+      </w:r>
+      <w:proofErr w:type="spellEnd"/>
+      <w:r>
+        <w:rPr>
+          <w:b/>
+        </w:rPr>
+        <w:t xml:space="preserve"> </w:t>
+      </w:r>
+      <w:proofErr w:type="spellStart"/>
+      <w:r>
+        <w:rPr>
+          <w:b/>
+        </w:rPr>
+        <w:t>във</w:t>
+      </w:r>
+      <w:proofErr w:type="spellEnd"/>
+      <w:r>
+        <w:rPr>
+          <w:b/>
+        </w:rPr>
+        <w:t xml:space="preserve"> </w:t>
+      </w:r>
+      <w:proofErr w:type="spellStart"/>
+      <w:r>
+        <w:rPr>
+          <w:b/>
+        </w:rPr>
+        <w:t>Анонимизиран</w:t>
+      </w:r>
+      <w:proofErr w:type="spellEnd"/>
+      <w:r>
+        <w:rPr>
+          <w:b/>
+        </w:rPr>
+        <w:t xml:space="preserve"> </w:t>
+      </w:r>
+      <w:proofErr w:type="spellStart"/>
+      <w:r>
+        <w:rPr>
+          <w:b/>
+        </w:rPr>
+        <w:t>файл</w:t>
+      </w:r>
+      <w:proofErr w:type="spellEnd"/>
+      <w:r>
+        <w:rPr>
+          <w:b/>
+        </w:rPr>
+        <w:t>:</w:t>
+      </w:r>
+    </w:p>
+    <w:p>
+      <w:pPr>
+        <w:spacing w:after="0" w:line="240" w:lineRule="auto"/>
+        <w:rPr>
+          <w:lang w:val="bg-BG"/>
+        </w:rPr>
+      </w:pPr>
+      <w:r>
+        <w:t>-----------------------------------------------------------------------------------------------------------</w:t>
+      </w:r>
+      <w:r>
+        <w:rPr>
+          <w:lang w:val="bg-BG"/>
+        </w:rPr>
+        <w:t>-----------</w:t>
+      </w:r>
+    </w:p>
+    <w:p>
+      <w:pPr>
+        <w:spacing w:after="0" w:line="240" w:lineRule="auto"/>
+      </w:pPr>
+      <w:r>
+        <w:t>| SEBRA_OPEN_DATA (BORIKA)</w:t>
+      </w:r>
+      <w:r>
+        <w:tab/>
+      </w:r>
+      <w:r>
+        <w:tab/>
+      </w:r>
+      <w:proofErr w:type="spellStart"/>
+      <w:r>
+        <w:t>Filed_Type</w:t>
+      </w:r>
+      <w:proofErr w:type="spellEnd"/>
+      <w:r>
+        <w:tab/>
+        <w:t>SEBRA_DOC (</w:t>
+      </w:r>
+      <w:proofErr w:type="spellStart"/>
+      <w:r>
+        <w:t>Приложение</w:t>
+      </w:r>
+      <w:proofErr w:type="spellEnd"/>
+      <w:r>
+        <w:t xml:space="preserve"> 1)</w:t>
+      </w:r>
+      <w:r>
+        <w:tab/>
+        <w:t>|</w:t>
+      </w:r>
+    </w:p>
+    <w:p>
+      <w:pPr>
+        <w:spacing w:after="0" w:line="240" w:lineRule="auto"/>
+      </w:pPr>
+      <w:r>
+        <w:t>| ===================================================================</w:t>
+      </w:r>
+      <w:r>
+        <w:rPr>
+          <w:lang w:val="bg-BG"/>
+        </w:rPr>
+        <w:t>=</w:t>
+      </w:r>
+      <w:r>
+        <w:t xml:space="preserve"> |</w:t>
+      </w:r>
+    </w:p>
+    <w:p>
+      <w:pPr>
+        <w:spacing w:after="0" w:line="240" w:lineRule="auto"/>
+      </w:pPr>
+      <w:r>
+        <w:t>| SETTLEMENT_DATE</w:t>
+      </w:r>
+      <w:r>
+        <w:tab/>
+      </w:r>
+      <w:r>
+        <w:tab/>
+      </w:r>
+      <w:r>
+        <w:tab/>
+        <w:t>Date</w:t>
+      </w:r>
+      <w:r>
+        <w:tab/>
+      </w:r>
+      <w:r>
+        <w:tab/>
+      </w:r>
+      <w:proofErr w:type="gramStart"/>
+      <w:r>
+        <w:t xml:space="preserve">1  </w:t>
+      </w:r>
+      <w:proofErr w:type="spellStart"/>
+      <w:r>
+        <w:t>Дата</w:t>
+      </w:r>
+      <w:proofErr w:type="spellEnd"/>
+      <w:proofErr w:type="gramEnd"/>
+      <w:r>
+        <w:t xml:space="preserve"> на </w:t>
+      </w:r>
+      <w:proofErr w:type="spellStart"/>
+      <w:r>
+        <w:t>сетълмент</w:t>
+      </w:r>
+      <w:proofErr w:type="spellEnd"/>
+      <w:r>
+        <w:tab/>
+      </w:r>
+      <w:r>
+        <w:tab/>
+      </w:r>
+      <w:r>
+        <w:tab/>
+        <w:t>|</w:t>
+      </w:r>
+    </w:p>
+    <w:p>
+      <w:pPr>
+        <w:spacing w:after="0" w:line="240" w:lineRule="auto"/>
+      </w:pPr>
+      <w:r>
+        <w:t>| CLIENT_RECEIVER_NAME</w:t>
+      </w:r>
+      <w:r>
+        <w:tab/>
+      </w:r>
+      <w:r>
+        <w:tab/>
+      </w:r>
+      <w:proofErr w:type="spellStart"/>
+      <w:r>
+        <w:t>Sh</w:t>
+      </w:r>
+      <w:proofErr w:type="spellEnd"/>
+      <w:r>
+        <w:t xml:space="preserve"> Text</w:t>
+      </w:r>
+      <w:r>
+        <w:tab/>
+        <w:t xml:space="preserve">2. </w:t>
+      </w:r>
+      <w:proofErr w:type="spellStart"/>
+      <w:r>
+        <w:t>Наименование</w:t>
+      </w:r>
+      <w:proofErr w:type="spellEnd"/>
+      <w:r>
+        <w:t xml:space="preserve"> на </w:t>
+      </w:r>
+      <w:proofErr w:type="spellStart"/>
+      <w:r>
+        <w:t>получателя</w:t>
+      </w:r>
+      <w:proofErr w:type="spellEnd"/>
+      <w:r>
+        <w:tab/>
+        <w:t>|</w:t>
+      </w:r>
+    </w:p>
+    <w:p>
+      <w:pPr>
+        <w:spacing w:after="0" w:line="240" w:lineRule="auto"/>
+      </w:pPr>
+      <w:r>
+        <w:t>| CLIENT_RECEIVER_ACC</w:t>
+      </w:r>
+      <w:r>
+        <w:tab/>
+      </w:r>
+      <w:r>
+        <w:tab/>
+      </w:r>
+      <w:r>
+        <w:tab/>
+      </w:r>
+      <w:proofErr w:type="spellStart"/>
+      <w:r>
+        <w:t>Sh</w:t>
+      </w:r>
+      <w:proofErr w:type="spellEnd"/>
+      <w:r>
+        <w:t xml:space="preserve"> Text</w:t>
+      </w:r>
+      <w:r>
+        <w:tab/>
+        <w:t xml:space="preserve">3. IBAN на </w:t>
+      </w:r>
+      <w:proofErr w:type="spellStart"/>
+      <w:r>
+        <w:t>бенефициента</w:t>
+      </w:r>
+      <w:proofErr w:type="spellEnd"/>
+      <w:r>
+        <w:tab/>
+      </w:r>
+      <w:r>
+        <w:tab/>
+        <w:t>|</w:t>
+      </w:r>
+    </w:p>
+    <w:p>
+      <w:pPr>
+        <w:spacing w:after="0" w:line="240" w:lineRule="auto"/>
+      </w:pPr>
+      <w:r>
+        <w:t>| CLIENT_RECEIVER_BIC</w:t>
+      </w:r>
+      <w:r>
+        <w:tab/>
+      </w:r>
+      <w:r>
+        <w:tab/>
+      </w:r>
+      <w:r>
+        <w:tab/>
+      </w:r>
+      <w:proofErr w:type="spellStart"/>
+      <w:r>
+        <w:t>Sh</w:t>
+      </w:r>
+      <w:proofErr w:type="spellEnd"/>
+      <w:r>
+        <w:t xml:space="preserve"> Text</w:t>
+      </w:r>
+      <w:r>
+        <w:tab/>
+        <w:t xml:space="preserve">4. BIC на </w:t>
+      </w:r>
+      <w:proofErr w:type="spellStart"/>
+      <w:r>
+        <w:t>бенефициента</w:t>
+      </w:r>
+      <w:proofErr w:type="spellEnd"/>
+      <w:r>
+        <w:tab/>
+      </w:r>
+      <w:r>
+        <w:tab/>
+        <w:t>|</w:t>
+      </w:r>
+    </w:p>
+    <w:p>
+      <w:pPr>
+        <w:spacing w:after="0" w:line="240" w:lineRule="auto"/>
+      </w:pPr>
+      <w:r>
+        <w:t>| FIN_CODE</w:t>
+      </w:r>
+      <w:r>
+        <w:tab/>
+      </w:r>
+      <w:r>
+        <w:tab/>
+      </w:r>
+      <w:r>
+        <w:tab/>
+      </w:r>
+      <w:r>
+        <w:tab/>
+      </w:r>
+      <w:r>
+        <w:tab/>
+        <w:t>Number</w:t>
+      </w:r>
+      <w:r>
+        <w:tab/>
+        <w:t xml:space="preserve">5. </w:t>
+      </w:r>
+      <w:proofErr w:type="spellStart"/>
+      <w:r>
+        <w:t>Code_Sebra_orderer</w:t>
+      </w:r>
+      <w:proofErr w:type="spellEnd"/>
+      <w:r>
+        <w:tab/>
+      </w:r>
+      <w:r>
+        <w:tab/>
+        <w:t>|</w:t>
+      </w:r>
+    </w:p>
+    <w:p>
+      <w:pPr>
+        <w:spacing w:after="0" w:line="240" w:lineRule="auto"/>
+      </w:pPr>
+      <w:r>
+        <w:t>| FIN_NAME</w:t>
+      </w:r>
+      <w:r>
+        <w:tab/>
+      </w:r>
+      <w:r>
+        <w:tab/>
+      </w:r>
+      <w:r>
+        <w:tab/>
+      </w:r>
+      <w:r>
+        <w:tab/>
+      </w:r>
+      <w:r>
+        <w:tab/>
+        <w:t>Number</w:t>
+      </w:r>
+      <w:r>
+        <w:tab/>
+        <w:t xml:space="preserve">6. </w:t>
+      </w:r>
+      <w:proofErr w:type="spellStart"/>
+      <w:r>
+        <w:t>Code_Sebra_name</w:t>
+      </w:r>
+      <w:proofErr w:type="spellEnd"/>
+      <w:r>
+        <w:tab/>
+      </w:r>
+      <w:r>
+        <w:tab/>
+      </w:r>
+      <w:r>
+        <w:tab/>
+      </w:r>
       <w:bookmarkStart w:id="0" w:name="_GoBack"/>
       <w:bookmarkEnd w:id="0"/>
+      <w:r>
+        <w:t>|</w:t>
+      </w:r>
+    </w:p>
+    <w:p>
+      <w:pPr>
+        <w:spacing w:after="0" w:line="240" w:lineRule="auto"/>
+      </w:pPr>
+      <w:r>
+        <w:t>| AMOUNT</w:t>
+      </w:r>
+      <w:r>
+        <w:tab/>
+      </w:r>
+      <w:r>
+        <w:tab/>
+      </w:r>
+      <w:r>
+        <w:tab/>
+      </w:r>
+      <w:r>
+        <w:tab/>
+      </w:r>
+      <w:r>
+        <w:tab/>
+        <w:t>Number</w:t>
+      </w:r>
+      <w:r>
+        <w:tab/>
+        <w:t>7</w:t>
+      </w:r>
+      <w:r>
+        <w:t xml:space="preserve">. </w:t>
+      </w:r>
+      <w:proofErr w:type="spellStart"/>
+      <w:r>
+        <w:t>Сума</w:t>
+      </w:r>
+      <w:proofErr w:type="spellEnd"/>
+      <w:r>
+        <w:t xml:space="preserve"> на </w:t>
+      </w:r>
+      <w:proofErr w:type="spellStart"/>
+      <w:r>
+        <w:t>трансакцията</w:t>
+      </w:r>
+      <w:proofErr w:type="spellEnd"/>
+      <w:r>
+        <w:tab/>
+      </w:r>
+      <w:r>
+        <w:tab/>
+        <w:t>|</w:t>
+      </w:r>
+    </w:p>
+    <w:p>
+      <w:pPr>
+        <w:spacing w:after="0" w:line="240" w:lineRule="auto"/>
+      </w:pPr>
+      <w:r>
+        <w:t>| CURRENCY</w:t>
+      </w:r>
+      <w:r>
+        <w:tab/>
+      </w:r>
+      <w:r>
+        <w:tab/>
+      </w:r>
+      <w:r>
+        <w:tab/>
+      </w:r>
+      <w:r>
+        <w:tab/>
+      </w:r>
+      <w:r>
+        <w:tab/>
+      </w:r>
+      <w:proofErr w:type="spellStart"/>
+      <w:r>
+        <w:t>Sh</w:t>
+      </w:r>
+      <w:proofErr w:type="spellEnd"/>
+      <w:r>
+        <w:t xml:space="preserve"> Text</w:t>
+      </w:r>
+      <w:r>
+        <w:tab/>
+        <w:t>8</w:t>
+      </w:r>
+      <w:r>
+        <w:t xml:space="preserve">. </w:t>
+      </w:r>
+      <w:proofErr w:type="spellStart"/>
+      <w:r>
+        <w:t>Валута</w:t>
+      </w:r>
+      <w:proofErr w:type="spellEnd"/>
+      <w:r>
+        <w:tab/>
+      </w:r>
+      <w:r>
+        <w:tab/>
+      </w:r>
+      <w:r>
+        <w:tab/>
+      </w:r>
+      <w:r>
+        <w:tab/>
+        <w:t>|</w:t>
+      </w:r>
+    </w:p>
+    <w:p>
+      <w:pPr>
+        <w:spacing w:after="0" w:line="240" w:lineRule="auto"/>
+      </w:pPr>
+      <w:r>
+        <w:t>| REASON1</w:t>
+      </w:r>
+      <w:r>
+        <w:tab/>
+      </w:r>
+      <w:r>
+        <w:tab/>
+      </w:r>
+      <w:r>
+        <w:tab/>
+      </w:r>
+      <w:r>
+        <w:tab/>
+      </w:r>
+      <w:r>
+        <w:tab/>
+      </w:r>
+      <w:proofErr w:type="spellStart"/>
+      <w:r>
+        <w:t>Sh</w:t>
+      </w:r>
+      <w:proofErr w:type="spellEnd"/>
+      <w:r>
+        <w:t xml:space="preserve"> Text</w:t>
+      </w:r>
+      <w:r>
+        <w:tab/>
+        <w:t>9</w:t>
+      </w:r>
+      <w:r>
+        <w:t xml:space="preserve">. </w:t>
+      </w:r>
+      <w:proofErr w:type="spellStart"/>
+      <w:r>
+        <w:t>Основание</w:t>
+      </w:r>
+      <w:proofErr w:type="spellEnd"/>
+      <w:r>
+        <w:t xml:space="preserve"> </w:t>
+      </w:r>
+      <w:proofErr w:type="spellStart"/>
+      <w:r>
+        <w:t>за</w:t>
+      </w:r>
+      <w:proofErr w:type="spellEnd"/>
+      <w:r>
+        <w:t xml:space="preserve"> </w:t>
+      </w:r>
+      <w:proofErr w:type="spellStart"/>
+      <w:r>
+        <w:t>плащане</w:t>
+      </w:r>
+      <w:proofErr w:type="spellEnd"/>
+      <w:r>
+        <w:t xml:space="preserve"> </w:t>
+      </w:r>
+      <w:r>
+        <w:t>- I</w:t>
+      </w:r>
+      <w:r>
+        <w:tab/>
+      </w:r>
+      <w:r>
+        <w:tab/>
+        <w:t>|</w:t>
+      </w:r>
+    </w:p>
+    <w:p>
+      <w:pPr>
+        <w:spacing w:after="0" w:line="240" w:lineRule="auto"/>
+      </w:pPr>
+      <w:r>
+        <w:t>| REASON2</w:t>
+      </w:r>
+      <w:r>
+        <w:tab/>
+      </w:r>
+      <w:r>
+        <w:tab/>
+      </w:r>
+      <w:r>
+        <w:tab/>
+      </w:r>
+      <w:r>
+        <w:tab/>
+      </w:r>
+      <w:r>
+        <w:tab/>
+      </w:r>
+      <w:proofErr w:type="spellStart"/>
+      <w:r>
+        <w:t>Sh</w:t>
+      </w:r>
+      <w:proofErr w:type="spellEnd"/>
+      <w:r>
+        <w:t xml:space="preserve"> Text</w:t>
+      </w:r>
+      <w:r>
+        <w:tab/>
+        <w:t>10</w:t>
+      </w:r>
+      <w:r>
+        <w:t xml:space="preserve">. </w:t>
+      </w:r>
+      <w:proofErr w:type="spellStart"/>
+      <w:r>
+        <w:t>Основание</w:t>
+      </w:r>
+      <w:proofErr w:type="spellEnd"/>
+      <w:r>
+        <w:t xml:space="preserve"> </w:t>
+      </w:r>
+      <w:proofErr w:type="spellStart"/>
+      <w:r>
+        <w:t>за</w:t>
+      </w:r>
+      <w:proofErr w:type="spellEnd"/>
+      <w:r>
+        <w:t xml:space="preserve"> </w:t>
+      </w:r>
+      <w:proofErr w:type="spellStart"/>
+      <w:r>
+        <w:t>плащане</w:t>
+      </w:r>
+      <w:proofErr w:type="spellEnd"/>
+      <w:r>
+        <w:t xml:space="preserve"> - II</w:t>
+      </w:r>
+      <w:r>
+        <w:tab/>
+        <w:t>|</w:t>
+      </w:r>
+    </w:p>
+    <w:p>
+      <w:pPr>
+        <w:spacing w:after="0" w:line="240" w:lineRule="auto"/>
+      </w:pPr>
+      <w:r>
+        <w:t>| REG_DATE</w:t>
+      </w:r>
+      <w:r>
+        <w:tab/>
+      </w:r>
+      <w:r>
+        <w:tab/>
+      </w:r>
+      <w:r>
+        <w:tab/>
+      </w:r>
+      <w:r>
+        <w:tab/>
+      </w:r>
+      <w:r>
+        <w:tab/>
+      </w:r>
+      <w:proofErr w:type="spellStart"/>
+      <w:r>
+        <w:t>Sh</w:t>
+      </w:r>
+      <w:proofErr w:type="spellEnd"/>
+      <w:r>
+        <w:t xml:space="preserve"> Text</w:t>
+      </w:r>
+      <w:r>
+        <w:tab/>
+        <w:t>11</w:t>
+      </w:r>
+      <w:r>
+        <w:t xml:space="preserve">. </w:t>
+      </w:r>
+      <w:proofErr w:type="spellStart"/>
+      <w:r>
+        <w:t>Дата</w:t>
+      </w:r>
+      <w:proofErr w:type="spellEnd"/>
+      <w:r>
+        <w:t xml:space="preserve"> </w:t>
+      </w:r>
+      <w:r>
+        <w:rPr>
+          <w:lang w:val="bg-BG"/>
+        </w:rPr>
+        <w:t>на регистрация</w:t>
+      </w:r>
+      <w:r>
+        <w:tab/>
+      </w:r>
+      <w:r>
+        <w:tab/>
+        <w:t>|</w:t>
+      </w:r>
+    </w:p>
+    <w:p>
+      <w:pPr>
+        <w:spacing w:after="0" w:line="240" w:lineRule="auto"/>
+      </w:pPr>
+      <w:r>
+        <w:t>| REG_NO</w:t>
+      </w:r>
+      <w:r>
+        <w:tab/>
+      </w:r>
+      <w:r>
+        <w:tab/>
+      </w:r>
+      <w:r>
+        <w:tab/>
+      </w:r>
+      <w:r>
+        <w:tab/>
+      </w:r>
+      <w:r>
+        <w:tab/>
+      </w:r>
+      <w:proofErr w:type="spellStart"/>
+      <w:r>
+        <w:t>Sh</w:t>
+      </w:r>
+      <w:proofErr w:type="spellEnd"/>
+      <w:r>
+        <w:t xml:space="preserve"> Text</w:t>
+      </w:r>
+      <w:r>
+        <w:tab/>
+        <w:t>12</w:t>
+      </w:r>
+      <w:r>
+        <w:t xml:space="preserve">. </w:t>
+      </w:r>
+      <w:proofErr w:type="spellStart"/>
+      <w:r>
+        <w:t>Номер</w:t>
+      </w:r>
+      <w:proofErr w:type="spellEnd"/>
+      <w:r>
+        <w:t xml:space="preserve"> на </w:t>
+      </w:r>
+      <w:r>
+        <w:rPr>
+          <w:lang w:val="bg-BG"/>
+        </w:rPr>
+        <w:t>регистрация</w:t>
+      </w:r>
+      <w:r>
+        <w:t xml:space="preserve"> </w:t>
+      </w:r>
+      <w:r>
+        <w:tab/>
+      </w:r>
+      <w:r>
+        <w:tab/>
+        <w:t>|</w:t>
+      </w:r>
+    </w:p>
+    <w:p>
+      <w:pPr>
+        <w:spacing w:after="0" w:line="240" w:lineRule="auto"/>
+      </w:pPr>
+      <w:r>
+        <w:t>| SEBRA_PAY_CODE</w:t>
+      </w:r>
+      <w:r>
+        <w:tab/>
+      </w:r>
+      <w:r>
+        <w:tab/>
+      </w:r>
+      <w:r>
+        <w:tab/>
+        <w:t>Number</w:t>
+      </w:r>
+      <w:r>
+        <w:tab/>
+        <w:t>13</w:t>
+      </w:r>
+      <w:r>
+        <w:t xml:space="preserve">. </w:t>
+      </w:r>
+      <w:proofErr w:type="spellStart"/>
+      <w:r>
+        <w:t>Код</w:t>
+      </w:r>
+      <w:proofErr w:type="spellEnd"/>
+      <w:r>
+        <w:t xml:space="preserve"> на </w:t>
+      </w:r>
+      <w:proofErr w:type="spellStart"/>
+      <w:r>
+        <w:t>плащане</w:t>
+      </w:r>
+      <w:proofErr w:type="spellEnd"/>
+      <w:r>
+        <w:t xml:space="preserve"> </w:t>
+      </w:r>
+      <w:proofErr w:type="spellStart"/>
+      <w:r>
+        <w:t>по</w:t>
+      </w:r>
+      <w:proofErr w:type="spellEnd"/>
+      <w:r>
+        <w:t xml:space="preserve"> ЕБК</w:t>
+      </w:r>
+      <w:r>
+        <w:tab/>
+      </w:r>
+      <w:r>
+        <w:tab/>
+        <w:t>|</w:t>
+      </w:r>
+    </w:p>
+    <w:p>
+      <w:pPr>
+        <w:spacing w:after="0" w:line="240" w:lineRule="auto"/>
+      </w:pPr>
+      <w:r>
+        <w:t>| ORGANIZATION</w:t>
+      </w:r>
+      <w:r>
+        <w:tab/>
+      </w:r>
+      <w:r>
+        <w:tab/>
+      </w:r>
+      <w:r>
+        <w:tab/>
+      </w:r>
+      <w:r>
+        <w:tab/>
+      </w:r>
+      <w:proofErr w:type="spellStart"/>
+      <w:r>
+        <w:t>Sh</w:t>
+      </w:r>
+      <w:proofErr w:type="spellEnd"/>
+      <w:r>
+        <w:t xml:space="preserve"> Text</w:t>
+      </w:r>
+      <w:r>
+        <w:tab/>
+        <w:t>14</w:t>
+      </w:r>
+      <w:r>
+        <w:t xml:space="preserve">. </w:t>
+      </w:r>
+      <w:proofErr w:type="spellStart"/>
+      <w:r>
+        <w:t>Организация</w:t>
+      </w:r>
+      <w:proofErr w:type="spellEnd"/>
+      <w:r>
+        <w:tab/>
+      </w:r>
+      <w:r>
+        <w:tab/>
+      </w:r>
+      <w:r>
+        <w:tab/>
+        <w:t>|</w:t>
+      </w:r>
+    </w:p>
+    <w:p>
+      <w:pPr>
+        <w:spacing w:after="0" w:line="240" w:lineRule="auto"/>
+      </w:pPr>
+      <w:r>
+        <w:lastRenderedPageBreak/>
+        <w:t xml:space="preserve">| </w:t>
+      </w:r>
+      <w:r>
+        <w:t>PRIMARY_ORGANIZATION</w:t>
+      </w:r>
+      <w:r>
+        <w:tab/>
+      </w:r>
+      <w:r>
+        <w:tab/>
+      </w:r>
+      <w:proofErr w:type="spellStart"/>
+      <w:r>
+        <w:t>Sh</w:t>
+      </w:r>
+      <w:proofErr w:type="spellEnd"/>
+      <w:r>
+        <w:t xml:space="preserve"> Text</w:t>
+      </w:r>
+      <w:r>
+        <w:tab/>
+        <w:t>15</w:t>
+      </w:r>
+      <w:r>
+        <w:t xml:space="preserve">. </w:t>
+      </w:r>
+      <w:proofErr w:type="spellStart"/>
+      <w:r>
+        <w:t>Първична</w:t>
+      </w:r>
+      <w:proofErr w:type="spellEnd"/>
+      <w:r>
+        <w:t xml:space="preserve"> </w:t>
+      </w:r>
+      <w:proofErr w:type="spellStart"/>
+      <w:r>
+        <w:t>организация</w:t>
+      </w:r>
+      <w:proofErr w:type="spellEnd"/>
+      <w:r>
+        <w:tab/>
+      </w:r>
+      <w:r>
+        <w:tab/>
+        <w:t>|</w:t>
+      </w:r>
+    </w:p>
+    <w:p>
+      <w:pPr>
+        <w:spacing w:after="0" w:line="240" w:lineRule="auto"/>
+      </w:pPr>
+      <w:r>
+        <w:t>| PRIMARY_ORG_CODE</w:t>
+      </w:r>
+      <w:r>
+        <w:tab/>
+      </w:r>
+      <w:r>
+        <w:tab/>
+      </w:r>
+      <w:r>
+        <w:tab/>
+      </w:r>
+      <w:proofErr w:type="spellStart"/>
+      <w:r>
+        <w:t>Sh</w:t>
+      </w:r>
+      <w:proofErr w:type="spellEnd"/>
+      <w:r>
+        <w:t xml:space="preserve"> Text</w:t>
+      </w:r>
+      <w:r>
+        <w:tab/>
+        <w:t>16</w:t>
+      </w:r>
+      <w:r>
+        <w:t xml:space="preserve">. </w:t>
+      </w:r>
+      <w:proofErr w:type="spellStart"/>
+      <w:r>
+        <w:t>Код</w:t>
+      </w:r>
+      <w:proofErr w:type="spellEnd"/>
+      <w:r>
+        <w:t xml:space="preserve"> на </w:t>
+      </w:r>
+      <w:proofErr w:type="spellStart"/>
+      <w:r>
+        <w:t>първична</w:t>
+      </w:r>
+      <w:proofErr w:type="spellEnd"/>
+      <w:r>
+        <w:t xml:space="preserve"> </w:t>
+      </w:r>
+      <w:proofErr w:type="spellStart"/>
+      <w:r>
+        <w:t>организация</w:t>
+      </w:r>
+      <w:proofErr w:type="spellEnd"/>
+      <w:r>
+        <w:t xml:space="preserve"> </w:t>
+      </w:r>
+      <w:r>
+        <w:tab/>
+        <w:t>|</w:t>
+      </w:r>
+    </w:p>
+    <w:p>
+      <w:pPr>
+        <w:spacing w:after="0" w:line="240" w:lineRule="auto"/>
+      </w:pPr>
+      <w:r>
+        <w:t>| CLIENT_NAME_HASH</w:t>
+      </w:r>
+      <w:r>
+        <w:tab/>
+      </w:r>
+      <w:r>
+        <w:tab/>
+      </w:r>
+      <w:r>
+        <w:tab/>
+      </w:r>
+      <w:proofErr w:type="spellStart"/>
+      <w:r>
+        <w:t>Sh</w:t>
+      </w:r>
+      <w:proofErr w:type="spellEnd"/>
+      <w:r>
+        <w:t xml:space="preserve"> Text</w:t>
+      </w:r>
+      <w:r>
+        <w:tab/>
+        <w:t>17</w:t>
+      </w:r>
+      <w:r>
+        <w:t>. Hash code</w:t>
+      </w:r>
+      <w:r>
+        <w:tab/>
+      </w:r>
+      <w:r>
+        <w:tab/>
+      </w:r>
+      <w:r>
+        <w:tab/>
+      </w:r>
+      <w:r>
+        <w:tab/>
+        <w:t>|</w:t>
+      </w:r>
+    </w:p>
+    <w:p>
+      <w:pPr>
+        <w:spacing w:after="0" w:line="240" w:lineRule="auto"/>
+        <w:rPr>
+          <w:lang w:val="bg-BG"/>
+        </w:rPr>
+      </w:pPr>
+      <w:r>
+        <w:t>-----------------------------------------------------------------------------------------------------------</w:t>
+      </w:r>
+      <w:r>
+        <w:rPr>
+          <w:lang w:val="bg-BG"/>
+        </w:rPr>
+        <w:t>-----------</w:t>
+      </w:r>
+    </w:p>
+    <w:p>
+      <w:pPr>
+        <w:spacing w:after="0" w:line="240" w:lineRule="auto"/>
+        <w:rPr>
+          <w:lang w:val="bg-BG"/>
+        </w:rPr>
+      </w:pPr>
+    </w:p>
+    <w:p>
+      <w:pPr>
+        <w:spacing w:after="0" w:line="240" w:lineRule="auto"/>
+        <w:rPr>
+          <w:lang w:val="bg-BG"/>
+        </w:rPr>
+      </w:pPr>
     </w:p>
     <w:sectPr>
       <w:pgSz w:w="16839" w:h="11907" w:orient="landscape" w:code="9"/>

</xml_diff>